<commit_message>
feat: correcao tamPag inicializado no gm
</commit_message>
<xml_diff>
--- a/Analise.docx
+++ b/Analise.docx
@@ -4,59 +4,625 @@
   <w:body>
     <w:p>
       <w:r>
-        <w:t>Dentro das observações de testes e analise do código fonte, foi encontrado um erro de instrução invalida quando (</w:t>
-      </w:r>
-      <w:r>
-        <w:t>Ra Rb P</w:t>
-      </w:r>
-      <w:r>
-        <w:t xml:space="preserve">) é </w:t>
-      </w:r>
-      <w:proofErr w:type="spellStart"/>
-      <w:r>
-        <w:t>setado</w:t>
-      </w:r>
-      <w:proofErr w:type="spellEnd"/>
-      <w:r>
-        <w:t xml:space="preserve"> como (-1,-1,-1)</w:t>
-      </w:r>
-    </w:p>
-    <w:p>
-      <w:proofErr w:type="spellStart"/>
-      <w:r>
-        <w:t>intEnderecoInvalido</w:t>
-      </w:r>
-      <w:proofErr w:type="spellEnd"/>
-      <w:r>
-        <w:t xml:space="preserve">, </w:t>
-      </w:r>
-    </w:p>
-    <w:p>
-      <w:r>
-        <w:t xml:space="preserve"> </w:t>
-      </w:r>
-      <w:proofErr w:type="spellStart"/>
-      <w:r>
-        <w:t>intInstrucaoInvalida</w:t>
-      </w:r>
-      <w:proofErr w:type="spellEnd"/>
-      <w:r>
-        <w:t xml:space="preserve">, </w:t>
-      </w:r>
-    </w:p>
-    <w:p>
-      <w:r>
-        <w:t xml:space="preserve">                  </w:t>
-      </w:r>
-      <w:proofErr w:type="spellStart"/>
-      <w:r>
-        <w:t>intOverflow</w:t>
-      </w:r>
-      <w:proofErr w:type="spellEnd"/>
-      <w:r>
-        <w:t>,</w:t>
-      </w:r>
-    </w:p>
+        <w:rPr>
+          <w:b/>
+          <w:bCs/>
+        </w:rPr>
+        <w:t>Próximos Passos e Melhorias com Base n</w:t>
+      </w:r>
+      <w:r>
+        <w:rPr>
+          <w:b/>
+          <w:bCs/>
+        </w:rPr>
+        <w:t>o PDF T2-A</w:t>
+      </w:r>
+      <w:r>
+        <w:rPr>
+          <w:b/>
+          <w:bCs/>
+        </w:rPr>
+        <w:t>:</w:t>
+      </w:r>
+    </w:p>
+    <w:p>
+      <w:pPr>
+        <w:numPr>
+          <w:ilvl w:val="0"/>
+          <w:numId w:val="1"/>
+        </w:numPr>
+      </w:pPr>
+      <w:r>
+        <w:rPr>
+          <w:b/>
+          <w:bCs/>
+        </w:rPr>
+        <w:t>Ajuste da Inicialização do GM em Sistema.java</w:t>
+      </w:r>
+      <w:r>
+        <w:t>:</w:t>
+      </w:r>
+    </w:p>
+    <w:p>
+      <w:pPr>
+        <w:numPr>
+          <w:ilvl w:val="1"/>
+          <w:numId w:val="1"/>
+        </w:numPr>
+      </w:pPr>
+      <w:r>
+        <w:t>A página (tamPag) não pode ser igual ao tamanho total da memória (tamMem). Precisamos definir um valor razoável para tamPag, por exemplo, 10 ou 16.</w:t>
+      </w:r>
+    </w:p>
+    <w:p>
+      <w:pPr>
+        <w:numPr>
+          <w:ilvl w:val="1"/>
+          <w:numId w:val="1"/>
+        </w:numPr>
+      </w:pPr>
+      <w:r>
+        <w:rPr>
+          <w:b/>
+          <w:bCs/>
+        </w:rPr>
+        <w:t>Ação</w:t>
+      </w:r>
+      <w:r>
+        <w:t xml:space="preserve">: Modificar o construtor do GM em Sistema.java para gm = new </w:t>
+      </w:r>
+      <w:proofErr w:type="gramStart"/>
+      <w:r>
+        <w:t>GM(</w:t>
+      </w:r>
+      <w:proofErr w:type="gramEnd"/>
+      <w:r>
+        <w:t>hw.mem, 10); ou outro valor apropriado para o tamanho da página.</w:t>
+      </w:r>
+    </w:p>
+    <w:p>
+      <w:pPr>
+        <w:numPr>
+          <w:ilvl w:val="0"/>
+          <w:numId w:val="1"/>
+        </w:numPr>
+      </w:pPr>
+      <w:r>
+        <w:rPr>
+          <w:b/>
+          <w:bCs/>
+        </w:rPr>
+        <w:t>Implementação do Modelo de Três Estados no Scheduler e GP</w:t>
+      </w:r>
+      <w:r>
+        <w:t>:</w:t>
+      </w:r>
+    </w:p>
+    <w:p>
+      <w:pPr>
+        <w:numPr>
+          <w:ilvl w:val="1"/>
+          <w:numId w:val="1"/>
+        </w:numPr>
+      </w:pPr>
+      <w:r>
+        <w:t>O GP.PCB.State enum já existe com BLOCKED, READY, RUNNING.</w:t>
+      </w:r>
+    </w:p>
+    <w:p>
+      <w:pPr>
+        <w:numPr>
+          <w:ilvl w:val="1"/>
+          <w:numId w:val="1"/>
+        </w:numPr>
+      </w:pPr>
+      <w:r>
+        <w:rPr>
+          <w:b/>
+          <w:bCs/>
+        </w:rPr>
+        <w:t>Ação</w:t>
+      </w:r>
+      <w:r>
+        <w:t xml:space="preserve">: Modificar a lógica do Scheduler.schedule(): </w:t>
+      </w:r>
+    </w:p>
+    <w:p>
+      <w:pPr>
+        <w:numPr>
+          <w:ilvl w:val="2"/>
+          <w:numId w:val="1"/>
+        </w:numPr>
+      </w:pPr>
+      <w:r>
+        <w:t>Quando um processo é escolhido para execução, seu estado deve ser RUNNING.</w:t>
+      </w:r>
+    </w:p>
+    <w:p>
+      <w:pPr>
+        <w:numPr>
+          <w:ilvl w:val="2"/>
+          <w:numId w:val="1"/>
+        </w:numPr>
+      </w:pPr>
+      <w:r>
+        <w:t>Quando uma SYSCALL de I/O ocorre, o processo atual deve ser movido para BLOCKED e adicionado à Fila Bloqueados. Um novo processo da Fila Prontos deve ser escalonado.</w:t>
+      </w:r>
+    </w:p>
+    <w:p>
+      <w:pPr>
+        <w:numPr>
+          <w:ilvl w:val="2"/>
+          <w:numId w:val="1"/>
+        </w:numPr>
+      </w:pPr>
+      <w:r>
+        <w:t>Quando uma interrupção de I/O de um dispositivo ocorre, o processo correspondente (que está na Fila Bloqueados) deve ser movido para READY e adicionado à Fila Prontos.</w:t>
+      </w:r>
+    </w:p>
+    <w:p>
+      <w:pPr>
+        <w:numPr>
+          <w:ilvl w:val="2"/>
+          <w:numId w:val="1"/>
+        </w:numPr>
+      </w:pPr>
+      <w:r>
+        <w:t>Quando um STOP ocorre ou uma interrupção fatal (endereço inválido, instrução inválida, overflow) acontece, o processo deve ser finalizado (removido das filas, desalocado). Atualmente, ele é colocado de volta na fila de prontos, o que é incorreto.</w:t>
+      </w:r>
+    </w:p>
+    <w:p>
+      <w:pPr>
+        <w:numPr>
+          <w:ilvl w:val="0"/>
+          <w:numId w:val="1"/>
+        </w:numPr>
+      </w:pPr>
+      <w:r>
+        <w:rPr>
+          <w:b/>
+          <w:bCs/>
+        </w:rPr>
+        <w:t>Tratamento de Contexto no Scheduler</w:t>
+      </w:r>
+      <w:r>
+        <w:t>:</w:t>
+      </w:r>
+    </w:p>
+    <w:p>
+      <w:pPr>
+        <w:numPr>
+          <w:ilvl w:val="1"/>
+          <w:numId w:val="1"/>
+        </w:numPr>
+      </w:pPr>
+      <w:r>
+        <w:rPr>
+          <w:b/>
+          <w:bCs/>
+        </w:rPr>
+        <w:t>Ação</w:t>
+      </w:r>
+      <w:r>
+        <w:t>: Salvar os registradores da CPU (hw.cpu.reg) no PCB (chosenPCB.regs) antes de o processo ser preemptado e colocado de volta na fila (q.add(chosenPCB)).</w:t>
+      </w:r>
+    </w:p>
+    <w:p>
+      <w:pPr>
+        <w:numPr>
+          <w:ilvl w:val="1"/>
+          <w:numId w:val="1"/>
+        </w:numPr>
+      </w:pPr>
+      <w:r>
+        <w:rPr>
+          <w:b/>
+          <w:bCs/>
+        </w:rPr>
+        <w:t>Ação</w:t>
+      </w:r>
+      <w:r>
+        <w:t>: Carregar os registradores do PCB (chosenPCB.regs) na CPU (hw.cpu.reg) quando o processo é escolhido para execução. Isso já está parcialmente feito.</w:t>
+      </w:r>
+    </w:p>
+    <w:p>
+      <w:pPr>
+        <w:numPr>
+          <w:ilvl w:val="0"/>
+          <w:numId w:val="1"/>
+        </w:numPr>
+      </w:pPr>
+      <w:r>
+        <w:rPr>
+          <w:b/>
+          <w:bCs/>
+        </w:rPr>
+        <w:t>Implementação de Threads (CPU, Console/I/O, Shell)</w:t>
+      </w:r>
+      <w:r>
+        <w:t>:</w:t>
+      </w:r>
+    </w:p>
+    <w:p>
+      <w:pPr>
+        <w:numPr>
+          <w:ilvl w:val="1"/>
+          <w:numId w:val="1"/>
+        </w:numPr>
+      </w:pPr>
+      <w:r>
+        <w:rPr>
+          <w:b/>
+          <w:bCs/>
+        </w:rPr>
+        <w:t>CPU Thread</w:t>
+      </w:r>
+      <w:r>
+        <w:t xml:space="preserve">: A </w:t>
+      </w:r>
+      <w:proofErr w:type="gramStart"/>
+      <w:r>
+        <w:t>CPU.run(</w:t>
+      </w:r>
+      <w:proofErr w:type="gramEnd"/>
+      <w:r>
+        <w:t xml:space="preserve">) deve ser chamada dentro de uma </w:t>
+      </w:r>
+      <w:proofErr w:type="gramStart"/>
+      <w:r>
+        <w:t>thread separada</w:t>
+      </w:r>
+      <w:proofErr w:type="gramEnd"/>
+      <w:r>
+        <w:t xml:space="preserve">. Precisaremos de mecanismos de sincronização </w:t>
+      </w:r>
+      <w:r>
+        <w:lastRenderedPageBreak/>
+        <w:t>(semáforos ou wait/notify) para que o escalonador possa "liberar" a CPU para executar e a CPU possa "avisar" o escalonador quando uma fatia de tempo termina ou uma interrupção ocorre.</w:t>
+      </w:r>
+    </w:p>
+    <w:p>
+      <w:pPr>
+        <w:numPr>
+          <w:ilvl w:val="1"/>
+          <w:numId w:val="1"/>
+        </w:numPr>
+      </w:pPr>
+      <w:r>
+        <w:rPr>
+          <w:b/>
+          <w:bCs/>
+        </w:rPr>
+        <w:t>Console/I/O Thread</w:t>
+      </w:r>
+      <w:r>
+        <w:t xml:space="preserve">: </w:t>
+      </w:r>
+    </w:p>
+    <w:p>
+      <w:pPr>
+        <w:numPr>
+          <w:ilvl w:val="2"/>
+          <w:numId w:val="1"/>
+        </w:numPr>
+      </w:pPr>
+      <w:r>
+        <w:t>Crie uma nova classe para o dispositivo de I/O (ex: ConsoleDevice).</w:t>
+      </w:r>
+    </w:p>
+    <w:p>
+      <w:pPr>
+        <w:numPr>
+          <w:ilvl w:val="2"/>
+          <w:numId w:val="1"/>
+        </w:numPr>
+      </w:pPr>
+      <w:r>
+        <w:t>Essa classe deve ter uma fila de pedidos de I/O (ex: BlockingQueue&lt;IORequest&gt;).</w:t>
+      </w:r>
+    </w:p>
+    <w:p>
+      <w:pPr>
+        <w:numPr>
+          <w:ilvl w:val="2"/>
+          <w:numId w:val="1"/>
+        </w:numPr>
+      </w:pPr>
+      <w:r>
+        <w:t>A thread do ConsoleDevice ficará em loop, consumindo pedidos dessa fila.</w:t>
+      </w:r>
+    </w:p>
+    <w:p>
+      <w:pPr>
+        <w:numPr>
+          <w:ilvl w:val="2"/>
+          <w:numId w:val="1"/>
+        </w:numPr>
+      </w:pPr>
+      <w:r>
+        <w:t>Ao finalizar um pedido, ela deve simular uma interrupção de I/O para a CPU.</w:t>
+      </w:r>
+    </w:p>
+    <w:p>
+      <w:pPr>
+        <w:numPr>
+          <w:ilvl w:val="1"/>
+          <w:numId w:val="1"/>
+        </w:numPr>
+      </w:pPr>
+      <w:r>
+        <w:rPr>
+          <w:b/>
+          <w:bCs/>
+        </w:rPr>
+        <w:t>Shell Thread</w:t>
+      </w:r>
+      <w:r>
+        <w:t xml:space="preserve">: A classe Sistema.menu() deve ser executada em uma </w:t>
+      </w:r>
+      <w:proofErr w:type="gramStart"/>
+      <w:r>
+        <w:t>thread separada</w:t>
+      </w:r>
+      <w:proofErr w:type="gramEnd"/>
+      <w:r>
+        <w:t>, permitindo que o usuário interaja enquanto o sistema está processando.</w:t>
+      </w:r>
+    </w:p>
+    <w:p>
+      <w:pPr>
+        <w:numPr>
+          <w:ilvl w:val="0"/>
+          <w:numId w:val="1"/>
+        </w:numPr>
+      </w:pPr>
+      <w:r>
+        <w:rPr>
+          <w:b/>
+          <w:bCs/>
+        </w:rPr>
+        <w:t>Melhoria do SysCallHandling</w:t>
+      </w:r>
+      <w:r>
+        <w:t>:</w:t>
+      </w:r>
+    </w:p>
+    <w:p>
+      <w:pPr>
+        <w:numPr>
+          <w:ilvl w:val="1"/>
+          <w:numId w:val="1"/>
+        </w:numPr>
+      </w:pPr>
+      <w:r>
+        <w:rPr>
+          <w:b/>
+          <w:bCs/>
+        </w:rPr>
+        <w:t>Ação</w:t>
+      </w:r>
+      <w:r>
+        <w:t xml:space="preserve">: Modificar SysCallHandling.handle() para: </w:t>
+      </w:r>
+    </w:p>
+    <w:p>
+      <w:pPr>
+        <w:numPr>
+          <w:ilvl w:val="2"/>
+          <w:numId w:val="1"/>
+        </w:numPr>
+      </w:pPr>
+      <w:r>
+        <w:t xml:space="preserve">Para SYSCALL de IN (leitura, </w:t>
+      </w:r>
+      <w:proofErr w:type="gramStart"/>
+      <w:r>
+        <w:t>reg[</w:t>
+      </w:r>
+      <w:proofErr w:type="gramEnd"/>
+      <w:r>
+        <w:t xml:space="preserve">8] == 1), o processo atual deve ser bloqueado. O pedido de I/O (incluindo o endereço de memória </w:t>
+      </w:r>
+      <w:proofErr w:type="gramStart"/>
+      <w:r>
+        <w:t>reg[</w:t>
+      </w:r>
+      <w:proofErr w:type="gramEnd"/>
+      <w:r>
+        <w:t>9]) deve ser adicionado à fila de pedidos do dispositivo de console.</w:t>
+      </w:r>
+    </w:p>
+    <w:p>
+      <w:pPr>
+        <w:numPr>
+          <w:ilvl w:val="2"/>
+          <w:numId w:val="1"/>
+        </w:numPr>
+      </w:pPr>
+      <w:r>
+        <w:t xml:space="preserve">Para SYSCALL de OUT (escrita, </w:t>
+      </w:r>
+      <w:proofErr w:type="gramStart"/>
+      <w:r>
+        <w:t>reg[</w:t>
+      </w:r>
+      <w:proofErr w:type="gramEnd"/>
+      <w:r>
+        <w:t xml:space="preserve">8] == 2), o processo atual deve ser bloqueado. O pedido de I/O (incluindo o valor e o endereço) deve ser adicionado à fila de pedidos do dispositivo de console. A saída real deve ser feita </w:t>
+      </w:r>
+      <w:proofErr w:type="gramStart"/>
+      <w:r>
+        <w:t>pela thread</w:t>
+      </w:r>
+      <w:proofErr w:type="gramEnd"/>
+      <w:r>
+        <w:t xml:space="preserve"> do console.</w:t>
+      </w:r>
+    </w:p>
+    <w:p>
+      <w:pPr>
+        <w:numPr>
+          <w:ilvl w:val="2"/>
+          <w:numId w:val="1"/>
+        </w:numPr>
+      </w:pPr>
+      <w:r>
+        <w:t>Após adicionar o pedido à fila, a SysCallHandling deve de alguma forma avisar o escalonador para bloquear o processo e escolher outro.</w:t>
+      </w:r>
+    </w:p>
+    <w:p>
+      <w:pPr>
+        <w:numPr>
+          <w:ilvl w:val="0"/>
+          <w:numId w:val="1"/>
+        </w:numPr>
+      </w:pPr>
+      <w:r>
+        <w:rPr>
+          <w:b/>
+          <w:bCs/>
+        </w:rPr>
+        <w:t>Novos Tipos de Interrupção</w:t>
+      </w:r>
+      <w:r>
+        <w:t>:</w:t>
+      </w:r>
+    </w:p>
+    <w:p>
+      <w:pPr>
+        <w:numPr>
+          <w:ilvl w:val="1"/>
+          <w:numId w:val="1"/>
+        </w:numPr>
+      </w:pPr>
+      <w:r>
+        <w:rPr>
+          <w:b/>
+          <w:bCs/>
+        </w:rPr>
+        <w:t>Ação</w:t>
+      </w:r>
+      <w:r>
+        <w:t>: Adicionar um novo tipo de interrupção em Interrupts.java para "intIOCompleta" (ou similar) para sinalizar a conclusão de uma operação de I/O.</w:t>
+      </w:r>
+    </w:p>
+    <w:p>
+      <w:pPr>
+        <w:numPr>
+          <w:ilvl w:val="1"/>
+          <w:numId w:val="1"/>
+        </w:numPr>
+      </w:pPr>
+      <w:r>
+        <w:rPr>
+          <w:b/>
+          <w:bCs/>
+        </w:rPr>
+        <w:lastRenderedPageBreak/>
+        <w:t>Ação</w:t>
+      </w:r>
+      <w:r>
+        <w:t xml:space="preserve">: Modificar InterruptHandling.handle() para diferenciar os tipos de interrupção: </w:t>
+      </w:r>
+    </w:p>
+    <w:p>
+      <w:pPr>
+        <w:numPr>
+          <w:ilvl w:val="2"/>
+          <w:numId w:val="1"/>
+        </w:numPr>
+      </w:pPr>
+      <w:r>
+        <w:t>Para intIOCompleta, o processo bloqueado deve ser movido para a fila de prontos.</w:t>
+      </w:r>
+    </w:p>
+    <w:p>
+      <w:pPr>
+        <w:numPr>
+          <w:ilvl w:val="2"/>
+          <w:numId w:val="1"/>
+        </w:numPr>
+      </w:pPr>
+      <w:r>
+        <w:t>Para interrupções fatais (endereço inválido, instrução inválida, overflow), o processo deve ser finalizado.</w:t>
+      </w:r>
+    </w:p>
+    <w:p>
+      <w:pPr>
+        <w:numPr>
+          <w:ilvl w:val="1"/>
+          <w:numId w:val="1"/>
+        </w:numPr>
+      </w:pPr>
+      <w:r>
+        <w:rPr>
+          <w:b/>
+          <w:bCs/>
+        </w:rPr>
+        <w:t>Interrupção do Relógio (Timer)</w:t>
+      </w:r>
+      <w:r>
+        <w:t>: Se você for implementar preempção por tempo, precisará de uma nova interrupção para o timer e uma rotina de tratamento para ela.</w:t>
+      </w:r>
+    </w:p>
+    <w:p>
+      <w:pPr>
+        <w:numPr>
+          <w:ilvl w:val="0"/>
+          <w:numId w:val="1"/>
+        </w:numPr>
+      </w:pPr>
+      <w:r>
+        <w:rPr>
+          <w:b/>
+          <w:bCs/>
+        </w:rPr>
+        <w:t>Simulação de DMA</w:t>
+      </w:r>
+      <w:r>
+        <w:t>:</w:t>
+      </w:r>
+    </w:p>
+    <w:p>
+      <w:pPr>
+        <w:numPr>
+          <w:ilvl w:val="1"/>
+          <w:numId w:val="1"/>
+        </w:numPr>
+      </w:pPr>
+      <w:r>
+        <w:t xml:space="preserve">Quando a thread do console processar um pedido de IN, ela deve ler um valor (ex: do usuário) e escrevê-lo diretamente na </w:t>
+      </w:r>
+      <w:proofErr w:type="gramStart"/>
+      <w:r>
+        <w:t>memory.pos[tradutor(</w:t>
+      </w:r>
+      <w:proofErr w:type="gramEnd"/>
+      <w:r>
+        <w:t>enderecoLogico, tabelaPaginas)].</w:t>
+      </w:r>
+    </w:p>
+    <w:p>
+      <w:pPr>
+        <w:numPr>
+          <w:ilvl w:val="1"/>
+          <w:numId w:val="1"/>
+        </w:numPr>
+      </w:pPr>
+      <w:r>
+        <w:t xml:space="preserve">Quando processar um pedido de OUT, ela deve ler o valor de </w:t>
+      </w:r>
+      <w:proofErr w:type="gramStart"/>
+      <w:r>
+        <w:t>memory.pos[tradutor(</w:t>
+      </w:r>
+      <w:proofErr w:type="gramEnd"/>
+      <w:r>
+        <w:t>enderecoLogico, tabelaPaginas)] e exibi-lo.</w:t>
+      </w:r>
+    </w:p>
+    <w:p/>
+    <w:p/>
     <w:sectPr>
       <w:pgSz w:w="11906" w:h="16838"/>
       <w:pgMar w:top="1417" w:right="1701" w:bottom="1417" w:left="1701" w:header="708" w:footer="708" w:gutter="0"/>
@@ -65,6 +631,135 @@
     </w:sectPr>
   </w:body>
 </w:document>
+</file>
+
+<file path=word/numbering.xml><?xml version="1.0" encoding="utf-8"?>
+<w:numbering xmlns:wpc="http://schemas.microsoft.com/office/word/2010/wordprocessingCanvas" xmlns:cx="http://schemas.microsoft.com/office/drawing/2014/chartex" xmlns:cx1="http://schemas.microsoft.com/office/drawing/2015/9/8/chartex" xmlns:cx2="http://schemas.microsoft.com/office/drawing/2015/10/21/chartex" xmlns:cx3="http://schemas.microsoft.com/office/drawing/2016/5/9/chartex" xmlns:cx4="http://schemas.microsoft.com/office/drawing/2016/5/10/chartex" xmlns:cx5="http://schemas.microsoft.com/office/drawing/2016/5/11/chartex" xmlns:cx6="http://schemas.microsoft.com/office/drawing/2016/5/12/chartex" xmlns:cx7="http://schemas.microsoft.com/office/drawing/2016/5/13/chartex" xmlns:cx8="http://schemas.microsoft.com/office/drawing/2016/5/14/chartex" xmlns:mc="http://schemas.openxmlformats.org/markup-compatibility/2006" xmlns:aink="http://schemas.microsoft.com/office/drawing/2016/ink" xmlns:am3d="http://schemas.microsoft.com/office/drawing/2017/model3d" xmlns:o="urn:schemas-microsoft-com:office:office" xmlns:oel="http://schemas.microsoft.com/office/2019/extlst" xmlns:r="http://schemas.openxmlformats.org/officeDocument/2006/relationships" xmlns:m="http://schemas.openxmlformats.org/officeDocument/2006/math" xmlns:v="urn:schemas-microsoft-com:vml" xmlns:wp14="http://schemas.microsoft.com/office/word/2010/wordprocessingDrawing" xmlns:wp="http://schemas.openxmlformats.org/drawingml/2006/wordprocessingDrawing" xmlns:w10="urn:schemas-microsoft-com:office:word" xmlns:w="http://schemas.openxmlformats.org/wordprocessingml/2006/main" xmlns:w14="http://schemas.microsoft.com/office/word/2010/wordml" xmlns:w15="http://schemas.microsoft.com/office/word/2012/wordml" xmlns:w16cex="http://schemas.microsoft.com/office/word/2018/wordml/cex" xmlns:w16cid="http://schemas.microsoft.com/office/word/2016/wordml/cid" xmlns:w16="http://schemas.microsoft.com/office/word/2018/wordml" xmlns:w16du="http://schemas.microsoft.com/office/word/2023/wordml/word16du" xmlns:w16sdtdh="http://schemas.microsoft.com/office/word/2020/wordml/sdtdatahash" xmlns:w16sdtfl="http://schemas.microsoft.com/office/word/2024/wordml/sdtformatlock" xmlns:w16se="http://schemas.microsoft.com/office/word/2015/wordml/symex" xmlns:wpg="http://schemas.microsoft.com/office/word/2010/wordprocessingGroup" xmlns:wpi="http://schemas.microsoft.com/office/word/2010/wordprocessingInk" xmlns:wne="http://schemas.microsoft.com/office/word/2006/wordml" xmlns:wps="http://schemas.microsoft.com/office/word/2010/wordprocessingShape" mc:Ignorable="w14 w15 w16se w16cid w16 w16cex w16sdtdh w16sdtfl w16du wp14">
+  <w:abstractNum w:abstractNumId="0" w15:restartNumberingAfterBreak="0">
+    <w:nsid w:val="4BC9143E"/>
+    <w:multiLevelType w:val="multilevel"/>
+    <w:tmpl w:val="A5202BE6"/>
+    <w:lvl w:ilvl="0">
+      <w:start w:val="1"/>
+      <w:numFmt w:val="decimal"/>
+      <w:lvlText w:val="%1."/>
+      <w:lvlJc w:val="left"/>
+      <w:pPr>
+        <w:tabs>
+          <w:tab w:val="num" w:pos="720"/>
+        </w:tabs>
+        <w:ind w:left="720" w:hanging="360"/>
+      </w:pPr>
+    </w:lvl>
+    <w:lvl w:ilvl="1">
+      <w:start w:val="1"/>
+      <w:numFmt w:val="bullet"/>
+      <w:lvlText w:val="o"/>
+      <w:lvlJc w:val="left"/>
+      <w:pPr>
+        <w:tabs>
+          <w:tab w:val="num" w:pos="1440"/>
+        </w:tabs>
+        <w:ind w:left="1440" w:hanging="360"/>
+      </w:pPr>
+      <w:rPr>
+        <w:rFonts w:ascii="Courier New" w:hAnsi="Courier New" w:hint="default"/>
+        <w:sz w:val="20"/>
+      </w:rPr>
+    </w:lvl>
+    <w:lvl w:ilvl="2">
+      <w:start w:val="1"/>
+      <w:numFmt w:val="bullet"/>
+      <w:lvlText w:val=""/>
+      <w:lvlJc w:val="left"/>
+      <w:pPr>
+        <w:tabs>
+          <w:tab w:val="num" w:pos="2160"/>
+        </w:tabs>
+        <w:ind w:left="2160" w:hanging="360"/>
+      </w:pPr>
+      <w:rPr>
+        <w:rFonts w:ascii="Wingdings" w:hAnsi="Wingdings" w:hint="default"/>
+        <w:sz w:val="20"/>
+      </w:rPr>
+    </w:lvl>
+    <w:lvl w:ilvl="3" w:tentative="1">
+      <w:start w:val="1"/>
+      <w:numFmt w:val="decimal"/>
+      <w:lvlText w:val="%4."/>
+      <w:lvlJc w:val="left"/>
+      <w:pPr>
+        <w:tabs>
+          <w:tab w:val="num" w:pos="2880"/>
+        </w:tabs>
+        <w:ind w:left="2880" w:hanging="360"/>
+      </w:pPr>
+    </w:lvl>
+    <w:lvl w:ilvl="4" w:tentative="1">
+      <w:start w:val="1"/>
+      <w:numFmt w:val="decimal"/>
+      <w:lvlText w:val="%5."/>
+      <w:lvlJc w:val="left"/>
+      <w:pPr>
+        <w:tabs>
+          <w:tab w:val="num" w:pos="3600"/>
+        </w:tabs>
+        <w:ind w:left="3600" w:hanging="360"/>
+      </w:pPr>
+    </w:lvl>
+    <w:lvl w:ilvl="5" w:tentative="1">
+      <w:start w:val="1"/>
+      <w:numFmt w:val="decimal"/>
+      <w:lvlText w:val="%6."/>
+      <w:lvlJc w:val="left"/>
+      <w:pPr>
+        <w:tabs>
+          <w:tab w:val="num" w:pos="4320"/>
+        </w:tabs>
+        <w:ind w:left="4320" w:hanging="360"/>
+      </w:pPr>
+    </w:lvl>
+    <w:lvl w:ilvl="6" w:tentative="1">
+      <w:start w:val="1"/>
+      <w:numFmt w:val="decimal"/>
+      <w:lvlText w:val="%7."/>
+      <w:lvlJc w:val="left"/>
+      <w:pPr>
+        <w:tabs>
+          <w:tab w:val="num" w:pos="5040"/>
+        </w:tabs>
+        <w:ind w:left="5040" w:hanging="360"/>
+      </w:pPr>
+    </w:lvl>
+    <w:lvl w:ilvl="7" w:tentative="1">
+      <w:start w:val="1"/>
+      <w:numFmt w:val="decimal"/>
+      <w:lvlText w:val="%8."/>
+      <w:lvlJc w:val="left"/>
+      <w:pPr>
+        <w:tabs>
+          <w:tab w:val="num" w:pos="5760"/>
+        </w:tabs>
+        <w:ind w:left="5760" w:hanging="360"/>
+      </w:pPr>
+    </w:lvl>
+    <w:lvl w:ilvl="8" w:tentative="1">
+      <w:start w:val="1"/>
+      <w:numFmt w:val="decimal"/>
+      <w:lvlText w:val="%9."/>
+      <w:lvlJc w:val="left"/>
+      <w:pPr>
+        <w:tabs>
+          <w:tab w:val="num" w:pos="6480"/>
+        </w:tabs>
+        <w:ind w:left="6480" w:hanging="360"/>
+      </w:pPr>
+    </w:lvl>
+  </w:abstractNum>
+  <w:num w:numId="1" w16cid:durableId="1339884971">
+    <w:abstractNumId w:val="0"/>
+  </w:num>
+</w:numbering>
 </file>
 
 <file path=word/styles.xml><?xml version="1.0" encoding="utf-8"?>

</xml_diff>